<commit_message>
content for documentation done. Must format and correct mistakes
</commit_message>
<xml_diff>
--- a/Documentatie/Licenta - Copy.docx
+++ b/Documentatie/Licenta - Copy.docx
@@ -12945,7 +12945,15 @@
       </w:pPr>
       <w:r>
         <w:lastRenderedPageBreak/>
-        <w:t>Analiza nivele</w:t>
+        <w:t>Experienta de joc</w:t>
+      </w:r>
+    </w:p>
+    <w:p>
+      <w:pPr>
+        <w:pStyle w:val="Heading2"/>
+      </w:pPr>
+      <w:r>
+        <w:t>Analiza nivelelor</w:t>
       </w:r>
     </w:p>
     <w:p>
@@ -12971,7 +12979,7 @@
     </w:p>
     <w:p>
       <w:pPr>
-        <w:pStyle w:val="Heading2"/>
+        <w:pStyle w:val="Heading3"/>
       </w:pPr>
       <w:r>
         <w:t>Nivelul 1</w:t>
@@ -13186,7 +13194,7 @@
     </w:p>
     <w:p>
       <w:pPr>
-        <w:pStyle w:val="Heading2"/>
+        <w:pStyle w:val="Heading3"/>
       </w:pPr>
       <w:r>
         <w:t>Nivelul 2</w:t>
@@ -13331,7 +13339,7 @@
     <w:p/>
     <w:p>
       <w:pPr>
-        <w:pStyle w:val="Heading2"/>
+        <w:pStyle w:val="Heading3"/>
       </w:pPr>
       <w:r>
         <w:t>Nivelul 3</w:t>
@@ -13553,7 +13561,7 @@
     </w:p>
     <w:p>
       <w:pPr>
-        <w:pStyle w:val="Heading2"/>
+        <w:pStyle w:val="Heading3"/>
       </w:pPr>
       <w:r>
         <w:t>Nivelul 4</w:t>
@@ -13821,7 +13829,7 @@
     </w:p>
     <w:p>
       <w:pPr>
-        <w:pStyle w:val="Heading2"/>
+        <w:pStyle w:val="Heading3"/>
       </w:pPr>
       <w:r>
         <w:t>Nivelul 5</w:t>
@@ -13996,7 +14004,7 @@
     </w:p>
     <w:p>
       <w:pPr>
-        <w:pStyle w:val="Heading2"/>
+        <w:pStyle w:val="Heading3"/>
       </w:pPr>
       <w:r>
         <w:t>Nivelul 6</w:t>
@@ -14175,7 +14183,526 @@
         </w:tc>
       </w:tr>
     </w:tbl>
-    <w:p/>
+    <w:p>
+      <w:pPr>
+        <w:pStyle w:val="Heading1"/>
+      </w:pPr>
+      <w:r>
+        <w:lastRenderedPageBreak/>
+        <w:t>Concluzii finale</w:t>
+      </w:r>
+    </w:p>
+    <w:p>
+      <w:pPr>
+        <w:pStyle w:val="Heading2"/>
+      </w:pPr>
+      <w:r>
+        <w:t>Studiu</w:t>
+      </w:r>
+    </w:p>
+    <w:p>
+      <w:pPr>
+        <w:spacing w:line="360" w:lineRule="auto"/>
+      </w:pPr>
+      <w:r>
+        <w:tab/>
+      </w:r>
+      <w:r>
+        <w:t xml:space="preserve">Procedeul de dezvoltare a unui joc implica o multitudine de etape de testare, sedinte de dezbatere a ideilor si modificari realizate pe baza opiniilor oamenilor. Asadar, procesul de creare a unui joc, care prin definitie este un produs avand drept grup tinta o multime considerabila de oameni, din toate categoriile sociale, presupune o dificultate pentru dezvoltator sa cunoasca si sa intalneasca asteptarile, preferintele si placerile tuturor, fara a exista o comunicare intre acestia pe parcurs. De asemenea, este crucial ca in calitate de creator, sa abordez o mentalitate flexibila relativa la produsul meu, eliminand latura emotionala, pentru a avea capacitatea de a privi opiniile exterioare intr-o maniera obiectiva, sugestiile negative fiind filtrate astfel in unele constructive. Un eveniment ce m-a determinat sa obtin aceasta performanta este faptul ca in procesul de proiectare a nivelelor, in urma conversatiei cu o persoana, am ajuns la concluzia ca eram incapabil de a estima personal dificultatea acestora; era imposibil sa privesc solutiile dintr-o perspectiva exterioara, odata ce eu cunosteam toate etapele, modificarile si testele ce au au avut loc pana sa ajung la starea finala si functionala a puzzleului. Acestea fiind spuse, am distribuit executabilul jocului mai multor persoane, avand atasat un formular cu cateva intrebari menite atat sa estimeze indeplinirea obiectivelor proiectului, cat si sa imi ofere o privire de ansablu asupra </w:t>
+      </w:r>
+    </w:p>
+    <w:tbl>
+      <w:tblPr>
+        <w:tblStyle w:val="TableGrid"/>
+        <w:tblpPr w:leftFromText="180" w:rightFromText="180" w:vertAnchor="text" w:horzAnchor="margin" w:tblpY="602"/>
+        <w:tblW w:w="0" w:type="auto"/>
+        <w:tblLook w:val="04A0" w:firstRow="1" w:lastRow="0" w:firstColumn="1" w:lastColumn="0" w:noHBand="0" w:noVBand="1"/>
+      </w:tblPr>
+      <w:tblGrid>
+        <w:gridCol w:w="9395"/>
+      </w:tblGrid>
+      <w:tr>
+        <w:tc>
+          <w:tcPr>
+            <w:tcW w:w="9395" w:type="dxa"/>
+          </w:tcPr>
+          <w:p>
+            <w:pPr>
+              <w:keepNext/>
+              <w:spacing w:line="360" w:lineRule="auto"/>
+              <w:jc w:val="center"/>
+            </w:pPr>
+            <w:r>
+              <w:rPr>
+                <w:noProof/>
+              </w:rPr>
+              <w:drawing>
+                <wp:inline distT="0" distB="0" distL="0" distR="0" wp14:anchorId="11952CAC" wp14:editId="22DF6E78">
+                  <wp:extent cx="5966460" cy="2499360"/>
+                  <wp:effectExtent l="0" t="0" r="0" b="0"/>
+                  <wp:docPr id="52" name="Picture 52"/>
+                  <wp:cNvGraphicFramePr>
+                    <a:graphicFrameLocks xmlns:a="http://schemas.openxmlformats.org/drawingml/2006/main" noChangeAspect="1"/>
+                  </wp:cNvGraphicFramePr>
+                  <a:graphic xmlns:a="http://schemas.openxmlformats.org/drawingml/2006/main">
+                    <a:graphicData uri="http://schemas.openxmlformats.org/drawingml/2006/picture">
+                      <pic:pic xmlns:pic="http://schemas.openxmlformats.org/drawingml/2006/picture">
+                        <pic:nvPicPr>
+                          <pic:cNvPr id="0" name="Picture 16"/>
+                          <pic:cNvPicPr>
+                            <a:picLocks noChangeAspect="1" noChangeArrowheads="1"/>
+                          </pic:cNvPicPr>
+                        </pic:nvPicPr>
+                        <pic:blipFill>
+                          <a:blip r:embed="rId43" cstate="print">
+                            <a:extLst>
+                              <a:ext uri="{28A0092B-C50C-407E-A947-70E740481C1C}">
+                                <a14:useLocalDpi xmlns:a14="http://schemas.microsoft.com/office/drawing/2010/main" val="0"/>
+                              </a:ext>
+                            </a:extLst>
+                          </a:blip>
+                          <a:srcRect/>
+                          <a:stretch>
+                            <a:fillRect/>
+                          </a:stretch>
+                        </pic:blipFill>
+                        <pic:spPr bwMode="auto">
+                          <a:xfrm>
+                            <a:off x="0" y="0"/>
+                            <a:ext cx="5966460" cy="2499360"/>
+                          </a:xfrm>
+                          <a:prstGeom prst="rect">
+                            <a:avLst/>
+                          </a:prstGeom>
+                          <a:noFill/>
+                          <a:ln>
+                            <a:noFill/>
+                          </a:ln>
+                        </pic:spPr>
+                      </pic:pic>
+                    </a:graphicData>
+                  </a:graphic>
+                </wp:inline>
+              </w:drawing>
+            </w:r>
+          </w:p>
+          <w:p>
+            <w:pPr>
+              <w:pStyle w:val="Caption"/>
+              <w:jc w:val="center"/>
+            </w:pPr>
+            <w:r>
+              <w:t xml:space="preserve">Fig.  </w:t>
+            </w:r>
+            <w:r>
+              <w:fldChar w:fldCharType="begin"/>
+            </w:r>
+            <w:r>
+              <w:instrText xml:space="preserve"> SEQ Fig._ \* ARABIC </w:instrText>
+            </w:r>
+            <w:r>
+              <w:fldChar w:fldCharType="separate"/>
+            </w:r>
+            <w:r>
+              <w:rPr>
+                <w:noProof/>
+              </w:rPr>
+              <w:t>34</w:t>
+            </w:r>
+            <w:r>
+              <w:fldChar w:fldCharType="end"/>
+            </w:r>
+            <w:r>
+              <w:t xml:space="preserve"> – Evaluarea experientei de joc a fiecarui nivel in parte</w:t>
+            </w:r>
+          </w:p>
+        </w:tc>
+      </w:tr>
+    </w:tbl>
+    <w:p>
+      <w:pPr>
+        <w:spacing w:line="360" w:lineRule="auto"/>
+      </w:pPr>
+      <w:r>
+        <w:t xml:space="preserve">elementelor ce necesita imbunatatiri sau modificari. </w:t>
+      </w:r>
+    </w:p>
+    <w:p>
+      <w:pPr>
+        <w:spacing w:line="360" w:lineRule="auto"/>
+      </w:pPr>
+      <w:r>
+        <w:tab/>
+        <w:t>Formularul contine aceleasi doua intrebari pentru fiecare nivel in parte. Prima este o simpla estimare a dificultatii redata pe o scara de la 1 la 5.</w:t>
+      </w:r>
+      <w:r>
+        <w:t xml:space="preserve"> Motivul</w:t>
+      </w:r>
+      <w:r>
+        <w:t xml:space="preserve"> pentru care am realizat </w:t>
+      </w:r>
+      <w:r>
+        <w:lastRenderedPageBreak/>
+        <w:t xml:space="preserve">aceasta statistica este deoarece consider ca jocurile de tip puzzle necesita o evolutie graduala a complexitatii, pentru a oferi timp utiliatorului de a se obisnui cu mecanicile si modul de gandire necesar pentru rezolvarea acestora. In </w:t>
+      </w:r>
+      <w:r>
+        <w:rPr>
+          <w:b/>
+          <w:bCs/>
+        </w:rPr>
+        <w:t>FIG</w:t>
+      </w:r>
+      <w:r>
+        <w:rPr>
+          <w:b/>
+          <w:bCs/>
+        </w:rPr>
+        <w:t xml:space="preserve"> </w:t>
+      </w:r>
+      <w:r>
+        <w:t xml:space="preserve">am centralizat raspunsurile pentru toate cele sase nivele, de unde se poate observa clar ca se formeaza o tendinta crescatoare a cantitatii de efort depusa pentru deslusirea puzzleului. Cea de-a doua interogare este referitoare la impresia generala creata jucatoului de catre fiecare nivel. </w:t>
+      </w:r>
+    </w:p>
+    <w:p>
+      <w:pPr>
+        <w:spacing w:line="360" w:lineRule="auto"/>
+      </w:pPr>
+    </w:p>
+    <w:p>
+      <w:pPr>
+        <w:spacing w:line="360" w:lineRule="auto"/>
+      </w:pPr>
+      <w:r>
+        <w:tab/>
+        <w:t xml:space="preserve">In </w:t>
+      </w:r>
+      <w:r>
+        <w:fldChar w:fldCharType="begin"/>
+      </w:r>
+      <w:r>
+        <w:instrText xml:space="preserve"> REF _Ref74940980 \h </w:instrText>
+      </w:r>
+      <w:r>
+        <w:fldChar w:fldCharType="separate"/>
+      </w:r>
+      <w:r>
+        <w:t xml:space="preserve">Fig.  </w:t>
+      </w:r>
+      <w:r>
+        <w:rPr>
+          <w:noProof/>
+        </w:rPr>
+        <w:t>34</w:t>
+      </w:r>
+      <w:r>
+        <w:fldChar w:fldCharType="end"/>
+      </w:r>
+      <w:r>
+        <w:t xml:space="preserve"> este suprinsa satifactia pe care au simtit-o jucatorii, </w:t>
+      </w:r>
+      <w:r>
+        <w:t>masurata</w:t>
+      </w:r>
+      <w:r>
+        <w:t xml:space="preserve"> pe o scara relativ subiectiva, de la un sentiment complet negativ la o impresie placuta si plina de entuziasm, variantele imbunatatindu-se gradual in cinci trepte. Se poate observa ca opinia globala este una pozitiva, intrucat rezultatele variaza de la o parere cu conotatie neutra spre o apreciere deplina. Concluzia pe care am extras-o din aceste procente este ca munca mea nu a fost futila si am reusit sa construiesc un joc functional cu destule elemente atragatoare pentru a oferi o experienta placuta, dar, ca orice proiect atat de complex aflat in stare incipienta, mai necesita multe imbunatatiri si rectificari. Din fericire, un alt avantaj extrem de util din punctul de vedere al unui dezvoltator este eficacitatea procesului de testare; este mult mai probabil ca un numar substantial de persoane, cu mentatilati si moduri de gandire diferite, sa abordeze jocul in modalitati diferite, realizand diverse combinatii de miscari care pot scoate la iveala anumite erori de implementare. Special conceput pentru aceasta situatie, am adaugat in formular si un camp pentru raportarea acestor probleme intalnite, din care am avut posibilitatea de a extrage foarte multe informatii pretioase, care m-au ajutat sa consolidez codul si functionalitatea aplicatiei mele.</w:t>
+      </w:r>
+    </w:p>
+    <w:p>
+      <w:pPr>
+        <w:pStyle w:val="Heading2"/>
+      </w:pPr>
+      <w:r>
+        <w:t>Directii de viitor</w:t>
+      </w:r>
+    </w:p>
+    <w:p>
+      <w:pPr>
+        <w:spacing w:line="360" w:lineRule="auto"/>
+      </w:pPr>
+      <w:r>
+        <w:tab/>
+        <w:t>In opinia mea, singura limitare a posibilitatilor unui joc este conturata de imaginatia creatorului si de tehnologia disponibilia. Avand in vedere ca prima este o resursa infinita a creierului uman, iar cea de-a doua se afla in contiuna expansiune, jocul meu are o multitudine de directii in care poate evolua mai departe. Printre acestea, cateva pe care le consider eu mai relevante ar fi urmatoarele:</w:t>
+      </w:r>
+    </w:p>
+    <w:p>
+      <w:pPr>
+        <w:pStyle w:val="ListParagraph"/>
+        <w:numPr>
+          <w:ilvl w:val="0"/>
+          <w:numId w:val="20"/>
+        </w:numPr>
+        <w:spacing w:line="360" w:lineRule="auto"/>
+      </w:pPr>
+      <w:r>
+        <w:t xml:space="preserve">Introducerea de elemente interactive noi, cu scopul de a mari posibilitatile de creare a puzzle-urilor, cum ar fi </w:t>
+      </w:r>
+      <w:r>
+        <w:t>portaluri, oglinzi, turbine de vant sau suprafete alunecoase.</w:t>
+      </w:r>
+    </w:p>
+    <w:p>
+      <w:pPr>
+        <w:pStyle w:val="ListParagraph"/>
+        <w:numPr>
+          <w:ilvl w:val="0"/>
+          <w:numId w:val="20"/>
+        </w:numPr>
+        <w:spacing w:line="360" w:lineRule="auto"/>
+      </w:pPr>
+      <w:r>
+        <w:t xml:space="preserve">Integrarea unor mini-jocuri in compozitia nivelelor, care sa joace rol de sarcini ce trebuie rezolvate pentru a putea progresa, ceea ce aduce posibilitati nenumarate: sudoku, sortare </w:t>
+      </w:r>
+      <w:r>
+        <w:lastRenderedPageBreak/>
+        <w:t xml:space="preserve">de obiecte, labirinte, ghicitori, realizarea unor conexiuni, construirea de obiecte si multe altele. </w:t>
+      </w:r>
+    </w:p>
+    <w:p>
+      <w:pPr>
+        <w:pStyle w:val="ListParagraph"/>
+        <w:numPr>
+          <w:ilvl w:val="0"/>
+          <w:numId w:val="20"/>
+        </w:numPr>
+        <w:spacing w:line="360" w:lineRule="auto"/>
+      </w:pPr>
+      <w:r>
+        <w:t>Dupa cum am precizat in capitolele anterioare, odata ce aveam la dispozitie toate elementele necesare proiectarii nivelelor, actiunea propriuzisa de construire presupunea doar plasarea obiectelor in scena si interconectarea lor. O idee</w:t>
+      </w:r>
+      <w:r>
+        <w:t xml:space="preserve"> extrem de </w:t>
+      </w:r>
+      <w:r>
+        <w:t xml:space="preserve">interesanta ce a reiesit din aceasta realizare </w:t>
+      </w:r>
+      <w:r>
+        <w:t xml:space="preserve">ar fi </w:t>
+      </w:r>
+      <w:r>
+        <w:t xml:space="preserve">adaugarea unui modul care permite utilizatorului sa isi asume rolul de dezvoltator si sa creeze el insusi nivele, intr-un mediu de lucru intuitiv si usor de folosit. Personal, pot confirma faptul ca actiunea de a contrui puzzle-uri este cel putin la fel de captivanta ca rezolvarea lor, iar posibilitatea de a oferi spre testare celorlalti jucatori, eventual si introducerea unui element competitiv bazat pe voturi, ar putea </w:t>
+      </w:r>
+      <w:r>
+        <w:t>creste substantial valoarea aplicatiei.</w:t>
+      </w:r>
+    </w:p>
+    <w:p>
+      <w:pPr>
+        <w:pStyle w:val="Heading2"/>
+      </w:pPr>
+      <w:r>
+        <w:t>Concluzie</w:t>
+      </w:r>
+    </w:p>
+    <w:p>
+      <w:pPr>
+        <w:spacing w:line="360" w:lineRule="auto"/>
+      </w:pPr>
+      <w:r>
+        <w:tab/>
+        <w:t xml:space="preserve">In capitolul introductiv am afirmat faptul ca in urma lecturarii </w:t>
+      </w:r>
+      <w:r>
+        <w:t>experiementului</w:t>
+      </w:r>
+      <w:r>
+        <w:t xml:space="preserve"> relativ la potentialul jocurilor video de tip puzzle de a </w:t>
+      </w:r>
+      <w:r>
+        <w:t xml:space="preserve">antrena unele functii executive ale creierului uman, am propus pentru aceasta lucrare sa studiez daca exista posibilitatea de a crea un joc specific conceput pentru aceasta cauza. Consider ca am facut un pas in directia corecta, cu toate ca ma aflu doar la inceput de drum, existand inca destul loc pentru aprofundare si experimentare mai amanuntita. Avand in vedere ca nu am dispus de resursele si cunostintele necesare pentru a organiza un studiu </w:t>
+      </w:r>
+      <w:r>
+        <w:t xml:space="preserve">care sa poata returna date concrete si valide referitoare la reusita atingerii scopului propus, am apelat la simpla opinie a persoanelor ce au avut rabdarea de a juca jocul. In statistica ilustrata in </w:t>
+      </w:r>
+      <w:r>
+        <w:rPr>
+          <w:b/>
+          <w:bCs/>
+        </w:rPr>
+        <w:fldChar w:fldCharType="begin"/>
+      </w:r>
+      <w:r>
+        <w:instrText xml:space="preserve"> REF _Ref74953566 \h </w:instrText>
+      </w:r>
+      <w:r>
+        <w:rPr>
+          <w:b/>
+          <w:bCs/>
+        </w:rPr>
+      </w:r>
+      <w:r>
+        <w:rPr>
+          <w:b/>
+          <w:bCs/>
+        </w:rPr>
+        <w:fldChar w:fldCharType="separate"/>
+      </w:r>
+      <w:r>
+        <w:rPr>
+          <w:i/>
+          <w:iCs/>
+        </w:rPr>
+        <w:t xml:space="preserve">Fig.  </w:t>
+      </w:r>
+      <w:r>
+        <w:rPr>
+          <w:i/>
+          <w:iCs/>
+          <w:noProof/>
+        </w:rPr>
+        <w:t>35</w:t>
+      </w:r>
+      <w:r>
+        <w:rPr>
+          <w:b/>
+          <w:bCs/>
+        </w:rPr>
+        <w:fldChar w:fldCharType="end"/>
+      </w:r>
+      <w:r>
+        <w:t xml:space="preserve"> este rezumata pararea oamenilor referitoare la posibilitatea ca jocul “Where’s Perry?” sa aiba un impact pozitiv, in orice masura, asupra functiilor executiv</w:t>
+      </w:r>
+      <w:r>
+        <w:t xml:space="preserve">e enumerate la baza fiecarei coloane. Din punctul meu de vedere, concluzia ce poate fi trasa analizand aceasta reprezentare grafica are o conotatie destul de pozitiva, avand astfel placerea de a afirma cu incredere ca mi-am indeplinit cu succes telul propus in lucrarea mea de licenta. </w:t>
+      </w:r>
+      <w:r>
+        <w:t xml:space="preserve"> </w:t>
+      </w:r>
+      <w:r>
+        <w:t xml:space="preserve"> </w:t>
+      </w:r>
+    </w:p>
+    <w:tbl>
+      <w:tblPr>
+        <w:tblStyle w:val="TableGrid"/>
+        <w:tblW w:w="0" w:type="auto"/>
+        <w:jc w:val="center"/>
+        <w:tblLook w:val="04A0" w:firstRow="1" w:lastRow="0" w:firstColumn="1" w:lastColumn="0" w:noHBand="0" w:noVBand="1"/>
+      </w:tblPr>
+      <w:tblGrid>
+        <w:gridCol w:w="9395"/>
+      </w:tblGrid>
+      <w:tr>
+        <w:trPr>
+          <w:jc w:val="center"/>
+        </w:trPr>
+        <w:tc>
+          <w:tcPr>
+            <w:tcW w:w="9395" w:type="dxa"/>
+          </w:tcPr>
+          <w:p>
+            <w:pPr>
+              <w:keepNext/>
+              <w:spacing w:line="360" w:lineRule="auto"/>
+              <w:jc w:val="center"/>
+              <w:rPr>
+                <w:i/>
+                <w:iCs/>
+              </w:rPr>
+            </w:pPr>
+            <w:r>
+              <w:rPr>
+                <w:i/>
+                <w:iCs/>
+                <w:noProof/>
+                <w:sz w:val="32"/>
+                <w:szCs w:val="28"/>
+              </w:rPr>
+              <w:lastRenderedPageBreak/>
+              <w:drawing>
+                <wp:inline distT="0" distB="0" distL="0" distR="0" wp14:anchorId="58151C8B" wp14:editId="4FB1B55F">
+                  <wp:extent cx="5806440" cy="3028239"/>
+                  <wp:effectExtent l="0" t="0" r="3810" b="1270"/>
+                  <wp:docPr id="48" name="Picture 48"/>
+                  <wp:cNvGraphicFramePr>
+                    <a:graphicFrameLocks xmlns:a="http://schemas.openxmlformats.org/drawingml/2006/main" noChangeAspect="1"/>
+                  </wp:cNvGraphicFramePr>
+                  <a:graphic xmlns:a="http://schemas.openxmlformats.org/drawingml/2006/main">
+                    <a:graphicData uri="http://schemas.openxmlformats.org/drawingml/2006/picture">
+                      <pic:pic xmlns:pic="http://schemas.openxmlformats.org/drawingml/2006/picture">
+                        <pic:nvPicPr>
+                          <pic:cNvPr id="0" name="Picture 12"/>
+                          <pic:cNvPicPr>
+                            <a:picLocks noChangeAspect="1" noChangeArrowheads="1"/>
+                          </pic:cNvPicPr>
+                        </pic:nvPicPr>
+                        <pic:blipFill>
+                          <a:blip r:embed="rId44" cstate="print">
+                            <a:extLst>
+                              <a:ext uri="{28A0092B-C50C-407E-A947-70E740481C1C}">
+                                <a14:useLocalDpi xmlns:a14="http://schemas.microsoft.com/office/drawing/2010/main" val="0"/>
+                              </a:ext>
+                            </a:extLst>
+                          </a:blip>
+                          <a:srcRect/>
+                          <a:stretch>
+                            <a:fillRect/>
+                          </a:stretch>
+                        </pic:blipFill>
+                        <pic:spPr bwMode="auto">
+                          <a:xfrm>
+                            <a:off x="0" y="0"/>
+                            <a:ext cx="5810178" cy="3030188"/>
+                          </a:xfrm>
+                          <a:prstGeom prst="rect">
+                            <a:avLst/>
+                          </a:prstGeom>
+                          <a:noFill/>
+                          <a:ln>
+                            <a:noFill/>
+                          </a:ln>
+                        </pic:spPr>
+                      </pic:pic>
+                    </a:graphicData>
+                  </a:graphic>
+                </wp:inline>
+              </w:drawing>
+            </w:r>
+          </w:p>
+          <w:p>
+            <w:pPr>
+              <w:pStyle w:val="Caption"/>
+              <w:jc w:val="center"/>
+            </w:pPr>
+            <w:bookmarkStart w:id="65" w:name="_Ref74953566"/>
+            <w:r>
+              <w:t xml:space="preserve">Fig.  </w:t>
+            </w:r>
+            <w:r>
+              <w:fldChar w:fldCharType="begin"/>
+            </w:r>
+            <w:r>
+              <w:instrText xml:space="preserve"> SEQ Fig._ \* ARABIC </w:instrText>
+            </w:r>
+            <w:r>
+              <w:fldChar w:fldCharType="separate"/>
+            </w:r>
+            <w:r>
+              <w:rPr>
+                <w:noProof/>
+              </w:rPr>
+              <w:t>35</w:t>
+            </w:r>
+            <w:r>
+              <w:fldChar w:fldCharType="end"/>
+            </w:r>
+            <w:bookmarkEnd w:id="65"/>
+            <w:r>
+              <w:t xml:space="preserve"> – Opiniile participantilor la studiu referitoare la potentialul jocului de a antrena anumite functii executive</w:t>
+            </w:r>
+          </w:p>
+        </w:tc>
+      </w:tr>
+    </w:tbl>
+    <w:p>
+      <w:pPr>
+        <w:pStyle w:val="Heading2"/>
+        <w:numPr>
+          <w:ilvl w:val="0"/>
+          <w:numId w:val="0"/>
+        </w:numPr>
+        <w:ind w:left="720"/>
+      </w:pPr>
+    </w:p>
     <w:sectPr>
       <w:type w:val="continuous"/>
       <w:pgSz w:w="12240" w:h="15840"/>
@@ -14701,6 +15228,119 @@
 <file path=word/numbering.xml><?xml version="1.0" encoding="utf-8"?>
 <w:numbering xmlns:wpc="http://schemas.microsoft.com/office/word/2010/wordprocessingCanvas" xmlns:cx="http://schemas.microsoft.com/office/drawing/2014/chartex" xmlns:cx1="http://schemas.microsoft.com/office/drawing/2015/9/8/chartex" xmlns:cx2="http://schemas.microsoft.com/office/drawing/2015/10/21/chartex" xmlns:cx3="http://schemas.microsoft.com/office/drawing/2016/5/9/chartex" xmlns:cx4="http://schemas.microsoft.com/office/drawing/2016/5/10/chartex" xmlns:cx5="http://schemas.microsoft.com/office/drawing/2016/5/11/chartex" xmlns:cx6="http://schemas.microsoft.com/office/drawing/2016/5/12/chartex" xmlns:cx7="http://schemas.microsoft.com/office/drawing/2016/5/13/chartex" xmlns:cx8="http://schemas.microsoft.com/office/drawing/2016/5/14/chartex" xmlns:mc="http://schemas.openxmlformats.org/markup-compatibility/2006" xmlns:aink="http://schemas.microsoft.com/office/drawing/2016/ink" xmlns:am3d="http://schemas.microsoft.com/office/drawing/2017/model3d" xmlns:o="urn:schemas-microsoft-com:office:office" xmlns:r="http://schemas.openxmlformats.org/officeDocument/2006/relationships" xmlns:m="http://schemas.openxmlformats.org/officeDocument/2006/math" xmlns:v="urn:schemas-microsoft-com:vml" xmlns:wp14="http://schemas.microsoft.com/office/word/2010/wordprocessingDrawing" xmlns:wp="http://schemas.openxmlformats.org/drawingml/2006/wordprocessingDrawing" xmlns:w10="urn:schemas-microsoft-com:office:word" xmlns:w="http://schemas.openxmlformats.org/wordprocessingml/2006/main" xmlns:w14="http://schemas.microsoft.com/office/word/2010/wordml" xmlns:w15="http://schemas.microsoft.com/office/word/2012/wordml" xmlns:w16cex="http://schemas.microsoft.com/office/word/2018/wordml/cex" xmlns:w16cid="http://schemas.microsoft.com/office/word/2016/wordml/cid" xmlns:w16="http://schemas.microsoft.com/office/word/2018/wordml" xmlns:w16sdtdh="http://schemas.microsoft.com/office/word/2020/wordml/sdtdatahash" xmlns:w16se="http://schemas.microsoft.com/office/word/2015/wordml/symex" xmlns:wpg="http://schemas.microsoft.com/office/word/2010/wordprocessingGroup" xmlns:wpi="http://schemas.microsoft.com/office/word/2010/wordprocessingInk" xmlns:wne="http://schemas.microsoft.com/office/word/2006/wordml" xmlns:wps="http://schemas.microsoft.com/office/word/2010/wordprocessingShape" mc:Ignorable="w14 w15 w16se w16cid w16 w16cex w16sdtdh wp14">
   <w:abstractNum w:abstractNumId="0" w15:restartNumberingAfterBreak="0">
+    <w:nsid w:val="00667D0C"/>
+    <w:multiLevelType w:val="hybridMultilevel"/>
+    <w:tmpl w:val="FC1C470E"/>
+    <w:lvl w:ilvl="0" w:tplc="04090001">
+      <w:start w:val="1"/>
+      <w:numFmt w:val="bullet"/>
+      <w:lvlText w:val=""/>
+      <w:lvlJc w:val="left"/>
+      <w:pPr>
+        <w:ind w:left="720" w:hanging="360"/>
+      </w:pPr>
+      <w:rPr>
+        <w:rFonts w:ascii="Symbol" w:hAnsi="Symbol" w:hint="default"/>
+      </w:rPr>
+    </w:lvl>
+    <w:lvl w:ilvl="1" w:tplc="04090003" w:tentative="1">
+      <w:start w:val="1"/>
+      <w:numFmt w:val="bullet"/>
+      <w:lvlText w:val="o"/>
+      <w:lvlJc w:val="left"/>
+      <w:pPr>
+        <w:ind w:left="1440" w:hanging="360"/>
+      </w:pPr>
+      <w:rPr>
+        <w:rFonts w:ascii="Courier New" w:hAnsi="Courier New" w:cs="Courier New" w:hint="default"/>
+      </w:rPr>
+    </w:lvl>
+    <w:lvl w:ilvl="2" w:tplc="04090005" w:tentative="1">
+      <w:start w:val="1"/>
+      <w:numFmt w:val="bullet"/>
+      <w:lvlText w:val=""/>
+      <w:lvlJc w:val="left"/>
+      <w:pPr>
+        <w:ind w:left="2160" w:hanging="360"/>
+      </w:pPr>
+      <w:rPr>
+        <w:rFonts w:ascii="Wingdings" w:hAnsi="Wingdings" w:hint="default"/>
+      </w:rPr>
+    </w:lvl>
+    <w:lvl w:ilvl="3" w:tplc="04090001" w:tentative="1">
+      <w:start w:val="1"/>
+      <w:numFmt w:val="bullet"/>
+      <w:lvlText w:val=""/>
+      <w:lvlJc w:val="left"/>
+      <w:pPr>
+        <w:ind w:left="2880" w:hanging="360"/>
+      </w:pPr>
+      <w:rPr>
+        <w:rFonts w:ascii="Symbol" w:hAnsi="Symbol" w:hint="default"/>
+      </w:rPr>
+    </w:lvl>
+    <w:lvl w:ilvl="4" w:tplc="04090003" w:tentative="1">
+      <w:start w:val="1"/>
+      <w:numFmt w:val="bullet"/>
+      <w:lvlText w:val="o"/>
+      <w:lvlJc w:val="left"/>
+      <w:pPr>
+        <w:ind w:left="3600" w:hanging="360"/>
+      </w:pPr>
+      <w:rPr>
+        <w:rFonts w:ascii="Courier New" w:hAnsi="Courier New" w:cs="Courier New" w:hint="default"/>
+      </w:rPr>
+    </w:lvl>
+    <w:lvl w:ilvl="5" w:tplc="04090005" w:tentative="1">
+      <w:start w:val="1"/>
+      <w:numFmt w:val="bullet"/>
+      <w:lvlText w:val=""/>
+      <w:lvlJc w:val="left"/>
+      <w:pPr>
+        <w:ind w:left="4320" w:hanging="360"/>
+      </w:pPr>
+      <w:rPr>
+        <w:rFonts w:ascii="Wingdings" w:hAnsi="Wingdings" w:hint="default"/>
+      </w:rPr>
+    </w:lvl>
+    <w:lvl w:ilvl="6" w:tplc="04090001" w:tentative="1">
+      <w:start w:val="1"/>
+      <w:numFmt w:val="bullet"/>
+      <w:lvlText w:val=""/>
+      <w:lvlJc w:val="left"/>
+      <w:pPr>
+        <w:ind w:left="5040" w:hanging="360"/>
+      </w:pPr>
+      <w:rPr>
+        <w:rFonts w:ascii="Symbol" w:hAnsi="Symbol" w:hint="default"/>
+      </w:rPr>
+    </w:lvl>
+    <w:lvl w:ilvl="7" w:tplc="04090003" w:tentative="1">
+      <w:start w:val="1"/>
+      <w:numFmt w:val="bullet"/>
+      <w:lvlText w:val="o"/>
+      <w:lvlJc w:val="left"/>
+      <w:pPr>
+        <w:ind w:left="5760" w:hanging="360"/>
+      </w:pPr>
+      <w:rPr>
+        <w:rFonts w:ascii="Courier New" w:hAnsi="Courier New" w:cs="Courier New" w:hint="default"/>
+      </w:rPr>
+    </w:lvl>
+    <w:lvl w:ilvl="8" w:tplc="04090005" w:tentative="1">
+      <w:start w:val="1"/>
+      <w:numFmt w:val="bullet"/>
+      <w:lvlText w:val=""/>
+      <w:lvlJc w:val="left"/>
+      <w:pPr>
+        <w:ind w:left="6480" w:hanging="360"/>
+      </w:pPr>
+      <w:rPr>
+        <w:rFonts w:ascii="Wingdings" w:hAnsi="Wingdings" w:hint="default"/>
+      </w:rPr>
+    </w:lvl>
+  </w:abstractNum>
+  <w:abstractNum w:abstractNumId="1" w15:restartNumberingAfterBreak="0">
     <w:nsid w:val="0B5C74B3"/>
     <w:multiLevelType w:val="hybridMultilevel"/>
     <w:tmpl w:val="85429E06"/>
@@ -14817,7 +15457,7 @@
       </w:rPr>
     </w:lvl>
   </w:abstractNum>
-  <w:abstractNum w:abstractNumId="1" w15:restartNumberingAfterBreak="0">
+  <w:abstractNum w:abstractNumId="2" w15:restartNumberingAfterBreak="0">
     <w:nsid w:val="0C153CB5"/>
     <w:multiLevelType w:val="hybridMultilevel"/>
     <w:tmpl w:val="521096CE"/>
@@ -14930,7 +15570,7 @@
       </w:rPr>
     </w:lvl>
   </w:abstractNum>
-  <w:abstractNum w:abstractNumId="2" w15:restartNumberingAfterBreak="0">
+  <w:abstractNum w:abstractNumId="3" w15:restartNumberingAfterBreak="0">
     <w:nsid w:val="12673021"/>
     <w:multiLevelType w:val="hybridMultilevel"/>
     <w:tmpl w:val="63067194"/>
@@ -15047,7 +15687,7 @@
       </w:rPr>
     </w:lvl>
   </w:abstractNum>
-  <w:abstractNum w:abstractNumId="3" w15:restartNumberingAfterBreak="0">
+  <w:abstractNum w:abstractNumId="4" w15:restartNumberingAfterBreak="0">
     <w:nsid w:val="147A2E29"/>
     <w:multiLevelType w:val="hybridMultilevel"/>
     <w:tmpl w:val="F6BAE2EE"/>
@@ -15136,7 +15776,7 @@
       </w:pPr>
     </w:lvl>
   </w:abstractNum>
-  <w:abstractNum w:abstractNumId="4" w15:restartNumberingAfterBreak="0">
+  <w:abstractNum w:abstractNumId="5" w15:restartNumberingAfterBreak="0">
     <w:nsid w:val="1FB770C3"/>
     <w:multiLevelType w:val="hybridMultilevel"/>
     <w:tmpl w:val="7826D7A8"/>
@@ -15254,7 +15894,7 @@
       </w:rPr>
     </w:lvl>
   </w:abstractNum>
-  <w:abstractNum w:abstractNumId="5" w15:restartNumberingAfterBreak="0">
+  <w:abstractNum w:abstractNumId="6" w15:restartNumberingAfterBreak="0">
     <w:nsid w:val="247A0B21"/>
     <w:multiLevelType w:val="hybridMultilevel"/>
     <w:tmpl w:val="4FEC9ED8"/>
@@ -15372,7 +16012,7 @@
       </w:rPr>
     </w:lvl>
   </w:abstractNum>
-  <w:abstractNum w:abstractNumId="6" w15:restartNumberingAfterBreak="0">
+  <w:abstractNum w:abstractNumId="7" w15:restartNumberingAfterBreak="0">
     <w:nsid w:val="30E2037B"/>
     <w:multiLevelType w:val="hybridMultilevel"/>
     <w:tmpl w:val="6E9004B0"/>
@@ -15488,7 +16128,7 @@
       </w:rPr>
     </w:lvl>
   </w:abstractNum>
-  <w:abstractNum w:abstractNumId="7" w15:restartNumberingAfterBreak="0">
+  <w:abstractNum w:abstractNumId="8" w15:restartNumberingAfterBreak="0">
     <w:nsid w:val="366B6F85"/>
     <w:multiLevelType w:val="hybridMultilevel"/>
     <w:tmpl w:val="06400AC0"/>
@@ -15606,7 +16246,7 @@
       </w:rPr>
     </w:lvl>
   </w:abstractNum>
-  <w:abstractNum w:abstractNumId="8" w15:restartNumberingAfterBreak="0">
+  <w:abstractNum w:abstractNumId="9" w15:restartNumberingAfterBreak="0">
     <w:nsid w:val="36B74D60"/>
     <w:multiLevelType w:val="hybridMultilevel"/>
     <w:tmpl w:val="6784D084"/>
@@ -15692,7 +16332,7 @@
       </w:pPr>
     </w:lvl>
   </w:abstractNum>
-  <w:abstractNum w:abstractNumId="9" w15:restartNumberingAfterBreak="0">
+  <w:abstractNum w:abstractNumId="10" w15:restartNumberingAfterBreak="0">
     <w:nsid w:val="42073CEE"/>
     <w:multiLevelType w:val="hybridMultilevel"/>
     <w:tmpl w:val="60E0D410"/>
@@ -15805,7 +16445,7 @@
       </w:rPr>
     </w:lvl>
   </w:abstractNum>
-  <w:abstractNum w:abstractNumId="10" w15:restartNumberingAfterBreak="0">
+  <w:abstractNum w:abstractNumId="11" w15:restartNumberingAfterBreak="0">
     <w:nsid w:val="45406B20"/>
     <w:multiLevelType w:val="hybridMultilevel"/>
     <w:tmpl w:val="01B86388"/>
@@ -15918,7 +16558,7 @@
       </w:rPr>
     </w:lvl>
   </w:abstractNum>
-  <w:abstractNum w:abstractNumId="11" w15:restartNumberingAfterBreak="0">
+  <w:abstractNum w:abstractNumId="12" w15:restartNumberingAfterBreak="0">
     <w:nsid w:val="522103D0"/>
     <w:multiLevelType w:val="hybridMultilevel"/>
     <w:tmpl w:val="E0547CC6"/>
@@ -16035,7 +16675,7 @@
       </w:rPr>
     </w:lvl>
   </w:abstractNum>
-  <w:abstractNum w:abstractNumId="12" w15:restartNumberingAfterBreak="0">
+  <w:abstractNum w:abstractNumId="13" w15:restartNumberingAfterBreak="0">
     <w:nsid w:val="53361368"/>
     <w:multiLevelType w:val="hybridMultilevel"/>
     <w:tmpl w:val="87A426EA"/>
@@ -16148,7 +16788,7 @@
       </w:rPr>
     </w:lvl>
   </w:abstractNum>
-  <w:abstractNum w:abstractNumId="13" w15:restartNumberingAfterBreak="0">
+  <w:abstractNum w:abstractNumId="14" w15:restartNumberingAfterBreak="0">
     <w:nsid w:val="5A25131B"/>
     <w:multiLevelType w:val="hybridMultilevel"/>
     <w:tmpl w:val="4F8E618E"/>
@@ -16261,7 +16901,7 @@
       </w:rPr>
     </w:lvl>
   </w:abstractNum>
-  <w:abstractNum w:abstractNumId="14" w15:restartNumberingAfterBreak="0">
+  <w:abstractNum w:abstractNumId="15" w15:restartNumberingAfterBreak="0">
     <w:nsid w:val="6FC64C7E"/>
     <w:multiLevelType w:val="hybridMultilevel"/>
     <w:tmpl w:val="6ECE4F5C"/>
@@ -16389,7 +17029,7 @@
       </w:rPr>
     </w:lvl>
   </w:abstractNum>
-  <w:abstractNum w:abstractNumId="15" w15:restartNumberingAfterBreak="0">
+  <w:abstractNum w:abstractNumId="16" w15:restartNumberingAfterBreak="0">
     <w:nsid w:val="748619D5"/>
     <w:multiLevelType w:val="multilevel"/>
     <w:tmpl w:val="8D5C7450"/>
@@ -16505,7 +17145,7 @@
       </w:rPr>
     </w:lvl>
   </w:abstractNum>
-  <w:abstractNum w:abstractNumId="16" w15:restartNumberingAfterBreak="0">
+  <w:abstractNum w:abstractNumId="17" w15:restartNumberingAfterBreak="0">
     <w:nsid w:val="78AE6E20"/>
     <w:multiLevelType w:val="hybridMultilevel"/>
     <w:tmpl w:val="335CA9E2"/>
@@ -16623,46 +17263,46 @@
     </w:lvl>
   </w:abstractNum>
   <w:num w:numId="1">
+    <w:abstractNumId w:val="7"/>
+  </w:num>
+  <w:num w:numId="2">
+    <w:abstractNumId w:val="8"/>
+  </w:num>
+  <w:num w:numId="3">
+    <w:abstractNumId w:val="17"/>
+  </w:num>
+  <w:num w:numId="4">
+    <w:abstractNumId w:val="1"/>
+  </w:num>
+  <w:num w:numId="5">
+    <w:abstractNumId w:val="3"/>
+  </w:num>
+  <w:num w:numId="6">
+    <w:abstractNumId w:val="5"/>
+  </w:num>
+  <w:num w:numId="7">
     <w:abstractNumId w:val="6"/>
   </w:num>
-  <w:num w:numId="2">
-    <w:abstractNumId w:val="7"/>
+  <w:num w:numId="8">
+    <w:abstractNumId w:val="15"/>
   </w:num>
-  <w:num w:numId="3">
+  <w:num w:numId="9">
+    <w:abstractNumId w:val="12"/>
+  </w:num>
+  <w:num w:numId="10">
+    <w:abstractNumId w:val="14"/>
+  </w:num>
+  <w:num w:numId="11">
+    <w:abstractNumId w:val="4"/>
+  </w:num>
+  <w:num w:numId="12">
     <w:abstractNumId w:val="16"/>
   </w:num>
-  <w:num w:numId="4">
-    <w:abstractNumId w:val="0"/>
-  </w:num>
-  <w:num w:numId="5">
-    <w:abstractNumId w:val="2"/>
-  </w:num>
-  <w:num w:numId="6">
-    <w:abstractNumId w:val="4"/>
-  </w:num>
-  <w:num w:numId="7">
-    <w:abstractNumId w:val="5"/>
-  </w:num>
-  <w:num w:numId="8">
-    <w:abstractNumId w:val="14"/>
-  </w:num>
-  <w:num w:numId="9">
-    <w:abstractNumId w:val="11"/>
-  </w:num>
-  <w:num w:numId="10">
-    <w:abstractNumId w:val="13"/>
-  </w:num>
-  <w:num w:numId="11">
-    <w:abstractNumId w:val="3"/>
-  </w:num>
-  <w:num w:numId="12">
-    <w:abstractNumId w:val="15"/>
-  </w:num>
   <w:num w:numId="13">
-    <w:abstractNumId w:val="15"/>
+    <w:abstractNumId w:val="16"/>
   </w:num>
   <w:num w:numId="14">
-    <w:abstractNumId w:val="15"/>
+    <w:abstractNumId w:val="16"/>
     <w:lvlOverride w:ilvl="0">
       <w:startOverride w:val="1"/>
     </w:lvlOverride>
@@ -16692,19 +17332,22 @@
     </w:lvlOverride>
   </w:num>
   <w:num w:numId="15">
+    <w:abstractNumId w:val="10"/>
+  </w:num>
+  <w:num w:numId="16">
     <w:abstractNumId w:val="9"/>
   </w:num>
-  <w:num w:numId="16">
-    <w:abstractNumId w:val="8"/>
-  </w:num>
   <w:num w:numId="17">
-    <w:abstractNumId w:val="12"/>
+    <w:abstractNumId w:val="13"/>
   </w:num>
   <w:num w:numId="18">
-    <w:abstractNumId w:val="10"/>
+    <w:abstractNumId w:val="11"/>
   </w:num>
   <w:num w:numId="19">
-    <w:abstractNumId w:val="1"/>
+    <w:abstractNumId w:val="2"/>
+  </w:num>
+  <w:num w:numId="20">
+    <w:abstractNumId w:val="0"/>
   </w:num>
 </w:numbering>
 </file>

</xml_diff>